<commit_message>
adicinando o pdf da traducao
</commit_message>
<xml_diff>
--- a/Spring Security - Documentação Oficial Traduzida.docx
+++ b/Spring Security - Documentação Oficial Traduzida.docx
@@ -45477,6 +45477,20 @@
           <w:rFonts w:ascii="Times New Roman" w:hAnsi="Times New Roman" w:cs="Times New Roman"/>
         </w:rPr>
       </w:pPr>
+    </w:p>
+    <w:p>
+      <w:pPr>
+        <w:pStyle w:val="Pr-formataoHTML"/>
+        <w:rPr>
+          <w:rFonts w:ascii="Times New Roman" w:hAnsi="Times New Roman" w:cs="Times New Roman"/>
+        </w:rPr>
+      </w:pPr>
+      <w:r>
+        <w:rPr>
+          <w:rFonts w:ascii="Times New Roman" w:hAnsi="Times New Roman" w:cs="Times New Roman"/>
+        </w:rPr>
+        <w:t>Continua na página 164, capitulo 12, oauth2</w:t>
+      </w:r>
       <w:bookmarkStart w:id="0" w:name="_GoBack"/>
       <w:bookmarkEnd w:id="0"/>
     </w:p>

</xml_diff>